<commit_message>
Change: incapsulate ParseBy Description
</commit_message>
<xml_diff>
--- a/курсач.docx
+++ b/курсач.docx
@@ -500,7 +500,94 @@
           <w:u w:val="single"/>
           <w:lang w:val="uk-UA"/>
         </w:rPr>
-        <w:t xml:space="preserve">Паралельне розв’язання диференційного рівняння у частинних похідних за допомогою методів кінцевих різниць </w:t>
+        <w:t>Паралельн</w:t>
+      </w:r>
+      <w:r>
+        <w:rPr>
+          <w:rFonts w:ascii="Times New Roman" w:hAnsi="Times New Roman" w:cs="Times New Roman"/>
+          <w:sz w:val="26"/>
+          <w:u w:val="single"/>
+          <w:lang w:val="uk-UA"/>
+        </w:rPr>
+        <w:t xml:space="preserve">ий </w:t>
+      </w:r>
+      <w:proofErr w:type="spellStart"/>
+      <w:r>
+        <w:rPr>
+          <w:rFonts w:ascii="Times New Roman" w:hAnsi="Times New Roman" w:cs="Times New Roman"/>
+          <w:sz w:val="26"/>
+          <w:u w:val="single"/>
+          <w:lang w:val="uk-UA"/>
+        </w:rPr>
+        <w:t>п</w:t>
+      </w:r>
+      <w:r>
+        <w:rPr>
+          <w:rFonts w:ascii="Times New Roman" w:hAnsi="Times New Roman" w:cs="Times New Roman"/>
+          <w:sz w:val="26"/>
+          <w:u w:val="single"/>
+          <w:lang w:val="uk-UA"/>
+        </w:rPr>
+        <w:t>арсинг</w:t>
+      </w:r>
+      <w:proofErr w:type="spellEnd"/>
+      <w:r>
+        <w:rPr>
+          <w:rFonts w:ascii="Times New Roman" w:hAnsi="Times New Roman" w:cs="Times New Roman"/>
+          <w:sz w:val="26"/>
+          <w:u w:val="single"/>
+          <w:lang w:val="uk-UA"/>
+        </w:rPr>
+        <w:t xml:space="preserve"> </w:t>
+      </w:r>
+      <w:proofErr w:type="spellStart"/>
+      <w:r>
+        <w:rPr>
+          <w:rFonts w:ascii="Times New Roman" w:hAnsi="Times New Roman" w:cs="Times New Roman"/>
+          <w:sz w:val="26"/>
+          <w:u w:val="single"/>
+          <w:lang w:val="uk-UA"/>
+        </w:rPr>
+        <w:t>профайлів</w:t>
+      </w:r>
+      <w:proofErr w:type="spellEnd"/>
+      <w:r>
+        <w:rPr>
+          <w:rFonts w:ascii="Times New Roman" w:hAnsi="Times New Roman" w:cs="Times New Roman"/>
+          <w:sz w:val="26"/>
+          <w:u w:val="single"/>
+          <w:lang w:val="uk-UA"/>
+        </w:rPr>
+        <w:t xml:space="preserve"> </w:t>
+      </w:r>
+      <w:proofErr w:type="spellStart"/>
+      <w:r>
+        <w:rPr>
+          <w:rFonts w:ascii="Times New Roman" w:hAnsi="Times New Roman" w:cs="Times New Roman"/>
+          <w:sz w:val="26"/>
+          <w:u w:val="single"/>
+          <w:lang w:val="uk-UA"/>
+        </w:rPr>
+        <w:t>кіберспортсменів</w:t>
+      </w:r>
+      <w:proofErr w:type="spellEnd"/>
+      <w:r>
+        <w:rPr>
+          <w:rFonts w:ascii="Times New Roman" w:hAnsi="Times New Roman" w:cs="Times New Roman"/>
+          <w:sz w:val="26"/>
+          <w:u w:val="single"/>
+          <w:lang w:val="uk-UA"/>
+        </w:rPr>
+        <w:t xml:space="preserve"> з веб-ресурсу liquipedia.net</w:t>
+      </w:r>
+      <w:r>
+        <w:rPr>
+          <w:rFonts w:ascii="Times New Roman" w:hAnsi="Times New Roman" w:cs="Times New Roman"/>
+          <w:sz w:val="26"/>
+          <w:u w:val="single"/>
+          <w:lang w:val="uk-UA"/>
+        </w:rPr>
+        <w:t xml:space="preserve"> </w:t>
       </w:r>
       <w:r>
         <w:rPr>
@@ -2964,32 +3051,29 @@
           <w:sz w:val="26"/>
           <w:u w:val="single"/>
         </w:rPr>
-        <w:t xml:space="preserve">Паралельне </w:t>
-      </w:r>
-      <w:proofErr w:type="spellStart"/>
+        <w:t>Паралельн</w:t>
+      </w:r>
       <w:r>
         <w:rPr>
           <w:sz w:val="26"/>
           <w:u w:val="single"/>
         </w:rPr>
-        <w:t>розв</w:t>
-      </w:r>
-      <w:proofErr w:type="spellEnd"/>
+        <w:t xml:space="preserve">ий </w:t>
+      </w:r>
+      <w:proofErr w:type="spellStart"/>
       <w:r>
         <w:rPr>
           <w:sz w:val="26"/>
           <w:u w:val="single"/>
-          <w:lang w:val="ru-RU"/>
-        </w:rPr>
-        <w:t>’</w:t>
-      </w:r>
-      <w:proofErr w:type="spellStart"/>
+        </w:rPr>
+        <w:t>п</w:t>
+      </w:r>
       <w:r>
         <w:rPr>
           <w:sz w:val="26"/>
           <w:u w:val="single"/>
         </w:rPr>
-        <w:t>язання</w:t>
+        <w:t>арсинг</w:t>
       </w:r>
       <w:proofErr w:type="spellEnd"/>
       <w:r>
@@ -2997,11 +3081,52 @@
           <w:sz w:val="26"/>
           <w:u w:val="single"/>
         </w:rPr>
-        <w:t xml:space="preserve"> диференційного рівняння у частинних похідних за допомогою методів кінцевих різниць</w:t>
-      </w:r>
-      <w:r>
-        <w:t xml:space="preserve"> _______________________________________________</w:t>
-      </w:r>
+        <w:t xml:space="preserve"> </w:t>
+      </w:r>
+      <w:proofErr w:type="spellStart"/>
+      <w:r>
+        <w:rPr>
+          <w:sz w:val="26"/>
+          <w:u w:val="single"/>
+        </w:rPr>
+        <w:t>профайлів</w:t>
+      </w:r>
+      <w:proofErr w:type="spellEnd"/>
+      <w:r>
+        <w:rPr>
+          <w:sz w:val="26"/>
+          <w:u w:val="single"/>
+        </w:rPr>
+        <w:t xml:space="preserve"> </w:t>
+      </w:r>
+      <w:proofErr w:type="spellStart"/>
+      <w:r>
+        <w:rPr>
+          <w:sz w:val="26"/>
+          <w:u w:val="single"/>
+        </w:rPr>
+        <w:t>кіберспортсменів</w:t>
+      </w:r>
+      <w:proofErr w:type="spellEnd"/>
+      <w:r>
+        <w:rPr>
+          <w:sz w:val="26"/>
+          <w:u w:val="single"/>
+        </w:rPr>
+        <w:t xml:space="preserve"> з веб-ресурсу liquipedia.net</w:t>
+      </w:r>
+      <w:r>
+        <w:rPr>
+          <w:sz w:val="26"/>
+          <w:u w:val="single"/>
+        </w:rPr>
+        <w:t xml:space="preserve"> </w:t>
+      </w:r>
+      <w:r>
+        <w:t>_______________________________________________</w:t>
+      </w:r>
+      <w:bookmarkStart w:id="0" w:name="_GoBack"/>
+      <w:bookmarkEnd w:id="0"/>
     </w:p>
     <w:p>
       <w:pPr>
@@ -4350,7 +4475,7 @@
           <w:lang w:val="uk-UA" w:eastAsia="ru-RU"/>
         </w:rPr>
       </w:pPr>
-      <w:bookmarkStart w:id="0" w:name="_Toc8421799"/>
+      <w:bookmarkStart w:id="1" w:name="_Toc8421799"/>
       <w:r>
         <w:rPr>
           <w:rFonts w:ascii="Times New Roman" w:eastAsia="MS Gothic" w:hAnsi="Times New Roman" w:cs="Times New Roman"/>
@@ -4391,7 +4516,7 @@
         <w:lastRenderedPageBreak/>
         <w:t>Завдання</w:t>
       </w:r>
-      <w:bookmarkEnd w:id="0"/>
+      <w:bookmarkEnd w:id="1"/>
     </w:p>
     <w:p>
       <w:pPr>
@@ -4641,7 +4766,7 @@
           <w:lang w:val="uk-UA" w:eastAsia="ru-RU"/>
         </w:rPr>
       </w:pPr>
-      <w:bookmarkStart w:id="1" w:name="_Toc8421800"/>
+      <w:bookmarkStart w:id="2" w:name="_Toc8421800"/>
       <w:r>
         <w:rPr>
           <w:rFonts w:ascii="Times New Roman" w:eastAsia="MS Gothic" w:hAnsi="Times New Roman" w:cs="Times New Roman"/>
@@ -4654,7 +4779,7 @@
         <w:lastRenderedPageBreak/>
         <w:t>Теоретичні відомості</w:t>
       </w:r>
-      <w:bookmarkEnd w:id="1"/>
+      <w:bookmarkEnd w:id="2"/>
     </w:p>
     <w:p>
       <w:pPr>
@@ -4672,7 +4797,7 @@
           <w:lang w:val="uk-UA" w:eastAsia="ru-RU"/>
         </w:rPr>
       </w:pPr>
-      <w:bookmarkStart w:id="2" w:name="_Toc8421801"/>
+      <w:bookmarkStart w:id="3" w:name="_Toc8421801"/>
       <w:proofErr w:type="spellStart"/>
       <w:r>
         <w:rPr>
@@ -4685,7 +4810,7 @@
         </w:rPr>
         <w:t>Багатопотоковість</w:t>
       </w:r>
-      <w:bookmarkEnd w:id="2"/>
+      <w:bookmarkEnd w:id="3"/>
       <w:proofErr w:type="spellEnd"/>
     </w:p>
     <w:p>
@@ -5835,7 +5960,7 @@
           <w:lang w:val="uk-UA" w:eastAsia="ru-RU"/>
         </w:rPr>
       </w:pPr>
-      <w:bookmarkStart w:id="3" w:name="_Toc8421802"/>
+      <w:bookmarkStart w:id="4" w:name="_Toc8421802"/>
       <w:proofErr w:type="spellStart"/>
       <w:r>
         <w:rPr>
@@ -5849,7 +5974,7 @@
         <w:lastRenderedPageBreak/>
         <w:t>Парсинг</w:t>
       </w:r>
-      <w:bookmarkEnd w:id="3"/>
+      <w:bookmarkEnd w:id="4"/>
       <w:proofErr w:type="spellEnd"/>
     </w:p>
     <w:p>
@@ -6414,7 +6539,7 @@
           <w:lang w:val="uk-UA" w:eastAsia="ru-RU"/>
         </w:rPr>
       </w:pPr>
-      <w:bookmarkStart w:id="4" w:name="_Toc8421803"/>
+      <w:bookmarkStart w:id="5" w:name="_Toc8421803"/>
       <w:r>
         <w:rPr>
           <w:rFonts w:ascii="Times New Roman" w:eastAsia="MS Gothic" w:hAnsi="Times New Roman" w:cs="Times New Roman"/>
@@ -6438,7 +6563,7 @@
         </w:rPr>
         <w:t>і</w:t>
       </w:r>
-      <w:bookmarkEnd w:id="4"/>
+      <w:bookmarkEnd w:id="5"/>
     </w:p>
     <w:p>
       <w:pPr>
@@ -7531,7 +7656,7 @@
           <w:lang w:val="uk-UA" w:eastAsia="ru-RU"/>
         </w:rPr>
       </w:pPr>
-      <w:bookmarkStart w:id="5" w:name="_Toc8421804"/>
+      <w:bookmarkStart w:id="6" w:name="_Toc8421804"/>
       <w:proofErr w:type="spellStart"/>
       <w:r>
         <w:rPr>
@@ -7568,7 +7693,7 @@
         </w:rPr>
         <w:t>і</w:t>
       </w:r>
-      <w:bookmarkEnd w:id="5"/>
+      <w:bookmarkEnd w:id="6"/>
     </w:p>
     <w:p>
       <w:pPr>
@@ -8895,7 +9020,7 @@
           <w:lang w:val="uk-UA" w:eastAsia="ru-RU"/>
         </w:rPr>
       </w:pPr>
-      <w:bookmarkStart w:id="6" w:name="_Toc8421805"/>
+      <w:bookmarkStart w:id="7" w:name="_Toc8421805"/>
       <w:r>
         <w:rPr>
           <w:rFonts w:ascii="Times New Roman" w:eastAsia="MS Gothic" w:hAnsi="Times New Roman" w:cs="Times New Roman"/>
@@ -8908,7 +9033,7 @@
         <w:lastRenderedPageBreak/>
         <w:t>Модулі програми</w:t>
       </w:r>
-      <w:bookmarkEnd w:id="6"/>
+      <w:bookmarkEnd w:id="7"/>
     </w:p>
     <w:p>
       <w:pPr>
@@ -9095,16 +9220,7 @@
           <w:sz w:val="28"/>
           <w:lang w:val="uk-UA" w:eastAsia="ru-RU"/>
         </w:rPr>
-        <w:t xml:space="preserve">Клас описує сутність гравця з усіма необхідними  властивостями для серіалізації </w:t>
-      </w:r>
-      <w:r>
-        <w:rPr>
-          <w:rFonts w:ascii="Times New Roman" w:eastAsia="Times New Roman" w:hAnsi="Times New Roman" w:cs="Times New Roman"/>
-          <w:color w:val="000000"/>
-          <w:sz w:val="28"/>
-          <w:lang w:val="uk-UA" w:eastAsia="ru-RU"/>
-        </w:rPr>
-        <w:t>.</w:t>
+        <w:t>Клас описує сутність гравця з усіма необхідними  властивостями для серіалізації .</w:t>
       </w:r>
     </w:p>
     <w:p>
@@ -9332,7 +9448,7 @@
           <w:lang w:val="uk-UA" w:eastAsia="ru-RU"/>
         </w:rPr>
       </w:pPr>
-      <w:bookmarkStart w:id="7" w:name="_Toc8421806"/>
+      <w:bookmarkStart w:id="8" w:name="_Toc8421806"/>
       <w:proofErr w:type="spellStart"/>
       <w:r>
         <w:rPr>
@@ -9346,7 +9462,7 @@
         <w:lastRenderedPageBreak/>
         <w:t>Висновки</w:t>
       </w:r>
-      <w:bookmarkEnd w:id="7"/>
+      <w:bookmarkEnd w:id="8"/>
       <w:proofErr w:type="spellEnd"/>
     </w:p>
     <w:p>
@@ -9581,8 +9697,6 @@
         </w:rPr>
         <w:t>і</w:t>
       </w:r>
-      <w:bookmarkStart w:id="8" w:name="_GoBack"/>
-      <w:bookmarkEnd w:id="8"/>
       <w:r>
         <w:rPr>
           <w:rFonts w:ascii="Times New Roman" w:hAnsi="Times New Roman" w:cs="Times New Roman"/>
@@ -9974,14 +10088,12 @@
           </w:rPr>
           <w:t>/</w:t>
         </w:r>
-        <w:proofErr w:type="spellStart"/>
         <w:r>
           <w:rPr>
             <w:rStyle w:val="aa"/>
           </w:rPr>
           <w:t>Camamber</w:t>
         </w:r>
-        <w:proofErr w:type="spellEnd"/>
         <w:r>
           <w:rPr>
             <w:rStyle w:val="aa"/>

</xml_diff>